<commit_message>
Refactor agent and model classes to implement Bellman and Monte Carlo trainers, enhancing learning algorithms for the Snake game.
</commit_message>
<xml_diff>
--- a/SNAKE.docx
+++ b/SNAKE.docx
@@ -7945,7 +7945,37 @@
           <w:rFonts w:cs="Times New Roman"/>
           <w:szCs w:val="24"/>
         </w:rPr>
-        <w:t>” dengan metode lainnya.</w:t>
+        <w:t>”</w:t>
+      </w:r>
+      <w:r>
+        <w:rPr>
+          <w:rFonts w:cs="Times New Roman"/>
+          <w:szCs w:val="24"/>
+        </w:rPr>
+        <w:t xml:space="preserve"> dengan </w:t>
+      </w:r>
+      <w:r>
+        <w:rPr>
+          <w:rFonts w:cs="Times New Roman"/>
+          <w:i/>
+          <w:iCs/>
+          <w:szCs w:val="24"/>
+        </w:rPr>
+        <w:t>framework</w:t>
+      </w:r>
+      <w:r>
+        <w:rPr>
+          <w:rFonts w:cs="Times New Roman"/>
+          <w:szCs w:val="24"/>
+        </w:rPr>
+        <w:t xml:space="preserve"> Bellman dan Monte Carlo</w:t>
+      </w:r>
+      <w:r>
+        <w:rPr>
+          <w:rFonts w:cs="Times New Roman"/>
+          <w:szCs w:val="24"/>
+        </w:rPr>
+        <w:t>.</w:t>
       </w:r>
     </w:p>
     <w:p/>
@@ -8102,7 +8132,7 @@
           <w:rFonts w:cs="Times New Roman"/>
           <w:szCs w:val="24"/>
         </w:rPr>
-        <w:t xml:space="preserve"> tertentu seperti TensorFlow, PyTorch, atau OpenAI Gym.</w:t>
+        <w:t xml:space="preserve"> tertentu seperti PyTorch, atau OpenAI Gym.</w:t>
       </w:r>
     </w:p>
     <w:bookmarkEnd w:id="11"/>
@@ -31936,6 +31966,7 @@
     <w:rsid w:val="00855EDA"/>
     <w:rsid w:val="00864F5D"/>
     <w:rsid w:val="008712C3"/>
+    <w:rsid w:val="00872E0B"/>
     <w:rsid w:val="008A1A7F"/>
     <w:rsid w:val="00902AC3"/>
     <w:rsid w:val="00907577"/>
@@ -31947,6 +31978,7 @@
     <w:rsid w:val="00981A96"/>
     <w:rsid w:val="0099075A"/>
     <w:rsid w:val="009C20A1"/>
+    <w:rsid w:val="009E7E21"/>
     <w:rsid w:val="009F67DB"/>
     <w:rsid w:val="00A35ED1"/>
     <w:rsid w:val="00A43797"/>

</xml_diff>